<commit_message>
Updated Usecase Descriptions SB
</commit_message>
<xml_diff>
--- a/UseCaseDescriptions.docx
+++ b/UseCaseDescriptions.docx
@@ -126,7 +126,10 @@
               <w:ind w:left="-120"/>
             </w:pPr>
             <w:r>
-              <w:t>The user will sign up for a new account on the CVGS site</w:t>
+              <w:t>The visitor</w:t>
+            </w:r>
+            <w:r>
+              <w:t xml:space="preserve"> will sign up for a new account on the CVGS site</w:t>
             </w:r>
           </w:p>
         </w:tc>
@@ -179,7 +182,7 @@
               <w:ind w:left="-120"/>
             </w:pPr>
             <w:r>
-              <w:t>User</w:t>
+              <w:t>Visitor</w:t>
             </w:r>
           </w:p>
         </w:tc>
@@ -232,7 +235,13 @@
               <w:ind w:left="-120"/>
             </w:pPr>
             <w:r>
-              <w:t>1. User goes to the CVGS site.</w:t>
+              <w:t xml:space="preserve">1. </w:t>
+            </w:r>
+            <w:r>
+              <w:t>Visitor</w:t>
+            </w:r>
+            <w:r>
+              <w:t xml:space="preserve"> goes to the CVGS site.</w:t>
             </w:r>
           </w:p>
         </w:tc>
@@ -262,15 +271,7 @@
               <w:rPr>
                 <w:b/>
               </w:rPr>
-              <w:t>Basic Flow of Eve</w:t>
-            </w:r>
-            <w:bookmarkStart w:id="0" w:name="_GoBack"/>
-            <w:bookmarkEnd w:id="0"/>
-            <w:r>
-              <w:rPr>
-                <w:b/>
-              </w:rPr>
-              <w:t>nts</w:t>
+              <w:t>Basic Flow of Events</w:t>
             </w:r>
           </w:p>
         </w:tc>
@@ -370,7 +371,10 @@
               </w:numPr>
             </w:pPr>
             <w:r>
-              <w:t>User clicks ‘Sign Up for new Account’</w:t>
+              <w:t xml:space="preserve">Visitor </w:t>
+            </w:r>
+            <w:r>
+              <w:t>clicks ‘Sign Up for new Account’</w:t>
             </w:r>
           </w:p>
           <w:p>
@@ -441,10 +445,7 @@
               <w:ind w:left="-120" w:hanging="360"/>
             </w:pPr>
             <w:r>
-              <w:t>4</w:t>
-            </w:r>
-            <w:r>
-              <w:t>.</w:t>
+              <w:t>4.</w:t>
             </w:r>
             <w:r>
               <w:rPr>
@@ -557,7 +558,10 @@
               <w:ind w:left="-120"/>
             </w:pPr>
             <w:r>
-              <w:t>User’s account is created</w:t>
+              <w:t>Visitor</w:t>
+            </w:r>
+            <w:r>
+              <w:t>’s account is created</w:t>
             </w:r>
           </w:p>
         </w:tc>
@@ -610,7 +614,10 @@
               <w:ind w:left="-120"/>
             </w:pPr>
             <w:r>
-              <w:t>User can try to create the account again.</w:t>
+              <w:t>Visitor</w:t>
+            </w:r>
+            <w:r>
+              <w:t xml:space="preserve"> can try to create the account again.</w:t>
             </w:r>
           </w:p>
         </w:tc>
@@ -1660,10 +1667,7 @@
             <w:proofErr w:type="spellStart"/>
             <w:proofErr w:type="gramStart"/>
             <w:r>
-              <w:t>f</w:t>
-            </w:r>
-            <w:r>
-              <w:t>fffff</w:t>
+              <w:t>ffffff</w:t>
             </w:r>
             <w:proofErr w:type="spellEnd"/>
             <w:proofErr w:type="gramEnd"/>
@@ -1957,10 +1961,7 @@
               <w:ind w:left="-120"/>
             </w:pPr>
             <w:r>
-              <w:t>Opt I</w:t>
-            </w:r>
-            <w:r>
-              <w:t>n/Out of receiving promotional materials by email</w:t>
+              <w:t>Opt In/Out of receiving promotional materials by email</w:t>
             </w:r>
           </w:p>
         </w:tc>
@@ -2328,10 +2329,7 @@
               <w:ind w:left="-120"/>
             </w:pPr>
             <w:r>
-              <w:t>2.1 State of promotional materials not changed, message that the state of promotional material</w:t>
-            </w:r>
-            <w:r>
-              <w:t>s is unchanged.</w:t>
+              <w:t>2.1 State of promotional materials not changed, message that the state of promotional materials is unchanged.</w:t>
             </w:r>
           </w:p>
         </w:tc>
@@ -2957,13 +2955,7 @@
               <w:rPr>
                 <w:b/>
               </w:rPr>
-              <w:t xml:space="preserve">Success </w:t>
-            </w:r>
-            <w:r>
-              <w:rPr>
-                <w:b/>
-              </w:rPr>
-              <w:t>Guarantee</w:t>
+              <w:t>Success Guarantee</w:t>
             </w:r>
           </w:p>
         </w:tc>
@@ -4156,10 +4148,7 @@
               <w:t>credit card</w:t>
             </w:r>
             <w:r>
-              <w:t xml:space="preserve"> to database and returns user to the profile page where they </w:t>
-            </w:r>
-            <w:r>
-              <w:t>may add other cards.</w:t>
+              <w:t xml:space="preserve"> to database and returns user to the profile page where they may add other cards.</w:t>
             </w:r>
           </w:p>
           <w:p>
@@ -4788,10 +4777,7 @@
               <w:ind w:left="-120" w:hanging="360"/>
             </w:pPr>
             <w:r>
-              <w:t xml:space="preserve">       4. System returns t</w:t>
-            </w:r>
-            <w:r>
-              <w:t>he “Shipping details” page</w:t>
+              <w:t xml:space="preserve">       4. System returns the “Shipping details” page</w:t>
             </w:r>
           </w:p>
           <w:p>
@@ -4807,10 +4793,7 @@
               <w:ind w:left="-120" w:hanging="360"/>
             </w:pPr>
             <w:r>
-              <w:t xml:space="preserve">       6. </w:t>
-            </w:r>
-            <w:r>
-              <w:t>System returns address entry form page</w:t>
+              <w:t xml:space="preserve">       6. System returns address entry form page</w:t>
             </w:r>
           </w:p>
           <w:p>
@@ -4823,10 +4806,7 @@
               <w:ind w:left="-120" w:hanging="360"/>
             </w:pPr>
             <w:r>
-              <w:t xml:space="preserve"> </w:t>
-            </w:r>
-            <w:r>
-              <w:t xml:space="preserve">      8. System validates information entered. Returns confirmation to user</w:t>
+              <w:t xml:space="preserve">       8. System validates information entered. Returns confirmation to user</w:t>
             </w:r>
           </w:p>
           <w:p>
@@ -4892,10 +4872,7 @@
               <w:ind w:left="-120"/>
             </w:pPr>
             <w:r>
-              <w:t>8</w:t>
-            </w:r>
-            <w:r>
-              <w:t>.1 System returns the address entry form with errors highlighted</w:t>
+              <w:t>8.1 System returns the address entry form with errors highlighted</w:t>
             </w:r>
           </w:p>
         </w:tc>
@@ -5501,10 +5478,7 @@
               <w:ind w:left="-120" w:hanging="360"/>
             </w:pPr>
             <w:r>
-              <w:t xml:space="preserve">       8. System updates database</w:t>
-            </w:r>
-            <w:r>
-              <w:t xml:space="preserve"> and returns email to user confirming the change</w:t>
+              <w:t xml:space="preserve">       8. System updates database and returns email to user confirming the change</w:t>
             </w:r>
           </w:p>
           <w:p>
@@ -6173,10 +6147,7 @@
               <w:ind w:left="-120" w:hanging="360"/>
             </w:pPr>
             <w:r>
-              <w:t xml:space="preserve">  </w:t>
-            </w:r>
-            <w:r>
-              <w:t xml:space="preserve">     6. System commits changes to user account. Returns user to login page.</w:t>
+              <w:t xml:space="preserve">       6. System commits changes to user account. Returns user to login page.</w:t>
             </w:r>
           </w:p>
           <w:p>
@@ -6486,7 +6457,7 @@
               <w:ind w:left="-120"/>
             </w:pPr>
             <w:r>
-              <w:t>Register for an event</w:t>
+              <w:t>User/Visitor searches for an event</w:t>
             </w:r>
           </w:p>
         </w:tc>
@@ -6539,7 +6510,7 @@
               <w:ind w:left="-120"/>
             </w:pPr>
             <w:r>
-              <w:t>User registers for an event through the website.</w:t>
+              <w:t>User/Visitor searches for an event through the website.</w:t>
             </w:r>
           </w:p>
         </w:tc>
@@ -6592,7 +6563,7 @@
               <w:ind w:left="-120"/>
             </w:pPr>
             <w:r>
-              <w:t>User</w:t>
+              <w:t>User/Visitor</w:t>
             </w:r>
           </w:p>
         </w:tc>
@@ -6645,13 +6616,7 @@
               <w:ind w:left="-120"/>
             </w:pPr>
             <w:r>
-              <w:t xml:space="preserve">User is logged in to </w:t>
-            </w:r>
-            <w:r>
-              <w:t>their CVGS</w:t>
-            </w:r>
-            <w:r>
-              <w:t xml:space="preserve"> account</w:t>
+              <w:t>User is logged in to their CVGS account</w:t>
             </w:r>
           </w:p>
         </w:tc>
@@ -6774,45 +6739,25 @@
           </w:tcPr>
           <w:p>
             <w:r>
-              <w:t>1.User clicks on the “Events” tab of the site</w:t>
+              <w:t>1. User/Visitor clicks on the “Events” tab of the site</w:t>
             </w:r>
           </w:p>
           <w:p/>
           <w:p>
             <w:r>
-              <w:t>3. User browses or searches through a list of events</w:t>
-            </w:r>
-            <w:r>
-              <w:t xml:space="preserve"> and </w:t>
-            </w:r>
-            <w:r>
-              <w:t>finds an event they are interested in and clicks the event</w:t>
+              <w:t>3. User/Visitor browses or searches through a list of events and finds an event they are interested in and clicks the event</w:t>
             </w:r>
           </w:p>
           <w:p/>
           <w:p>
             <w:r>
-              <w:t xml:space="preserve">5. </w:t>
-            </w:r>
-            <w:r>
-              <w:t>User reads through detail and decides to participate in event. Clicks “Join”</w:t>
-            </w:r>
-          </w:p>
-          <w:p/>
-          <w:p>
-            <w:r>
-              <w:t>7</w:t>
-            </w:r>
-            <w:r>
-              <w:t xml:space="preserve">. User confirms </w:t>
-            </w:r>
-            <w:r>
-              <w:t>the message.</w:t>
+              <w:t>5. User/Visitor reads through detail and decides to participate in event. Clicks “Join”</w:t>
             </w:r>
           </w:p>
           <w:p/>
           <w:p/>
           <w:p/>
+          <w:p/>
         </w:tc>
         <w:tc>
           <w:tcPr>
@@ -6875,10 +6820,7 @@
               <w:ind w:left="-120" w:hanging="360"/>
             </w:pPr>
             <w:r>
-              <w:t xml:space="preserve">       6. Syst</w:t>
-            </w:r>
-            <w:r>
-              <w:t>em returns a confirmation message to the user</w:t>
+              <w:t xml:space="preserve">       </w:t>
             </w:r>
           </w:p>
           <w:p>
@@ -6891,7 +6833,7 @@
               <w:ind w:left="-120" w:hanging="360"/>
             </w:pPr>
             <w:r>
-              <w:t xml:space="preserve">       8. System adds user to a list of attendees for event and returns a message to the user that they have been registered</w:t>
+              <w:t xml:space="preserve">       </w:t>
             </w:r>
           </w:p>
           <w:p>
@@ -6957,7 +6899,34 @@
               <w:ind w:left="-120"/>
             </w:pPr>
             <w:r>
-              <w:t>5.1 User decides they are not interested. Clicks “Return to Events”</w:t>
+              <w:t xml:space="preserve">5.1 Visitor </w:t>
+            </w:r>
+            <w:proofErr w:type="gramStart"/>
+            <w:r>
+              <w:t>is  not</w:t>
+            </w:r>
+            <w:proofErr w:type="gramEnd"/>
+            <w:r>
+              <w:t xml:space="preserve"> logged in and is prompted to </w:t>
+            </w:r>
+            <w:proofErr w:type="spellStart"/>
+            <w:r>
+              <w:t>ethier</w:t>
+            </w:r>
+            <w:proofErr w:type="spellEnd"/>
+            <w:r>
+              <w:t xml:space="preserve"> login or </w:t>
+            </w:r>
+            <w:r>
+              <w:t>register an account.</w:t>
+            </w:r>
+          </w:p>
+          <w:p>
+            <w:pPr>
+              <w:ind w:left="-120"/>
+            </w:pPr>
+            <w:r>
+              <w:t>5.2 User decides they are not interested. Clicks “Return to Events”</w:t>
             </w:r>
           </w:p>
           <w:p>
@@ -7018,13 +6987,16 @@
               <w:ind w:left="-120"/>
             </w:pPr>
             <w:r>
-              <w:t xml:space="preserve">User </w:t>
+              <w:t>User</w:t>
+            </w:r>
+            <w:r>
+              <w:t xml:space="preserve">/Visitor </w:t>
             </w:r>
             <w:r>
               <w:t xml:space="preserve">is able to </w:t>
             </w:r>
             <w:r>
-              <w:t>register</w:t>
+              <w:t>search</w:t>
             </w:r>
             <w:r>
               <w:t xml:space="preserve"> for events listed on site</w:t>
@@ -7080,9 +7052,708 @@
               <w:ind w:left="-120"/>
             </w:pPr>
             <w:r>
+              <w:t xml:space="preserve">User can retry </w:t>
+            </w:r>
+            <w:r>
+              <w:t>the event search</w:t>
+            </w:r>
+          </w:p>
+        </w:tc>
+      </w:tr>
+    </w:tbl>
+    <w:p>
+      <w:pPr>
+        <w:ind w:left="-120"/>
+      </w:pPr>
+    </w:p>
+    <w:p>
+      <w:pPr>
+        <w:ind w:left="-120"/>
+      </w:pPr>
+    </w:p>
+    <w:p>
+      <w:pPr>
+        <w:ind w:left="-120"/>
+      </w:pPr>
+    </w:p>
+    <w:p>
+      <w:pPr>
+        <w:ind w:left="-120"/>
+      </w:pPr>
+    </w:p>
+    <w:p>
+      <w:pPr>
+        <w:ind w:left="-120"/>
+      </w:pPr>
+    </w:p>
+    <w:tbl>
+      <w:tblPr>
+        <w:tblStyle w:val="aa"/>
+        <w:tblW w:w="9360" w:type="dxa"/>
+        <w:tblInd w:w="-15" w:type="dxa"/>
+        <w:tblBorders>
+          <w:top w:val="single" w:sz="6" w:space="0" w:color="000000"/>
+          <w:left w:val="single" w:sz="6" w:space="0" w:color="000000"/>
+          <w:bottom w:val="single" w:sz="6" w:space="0" w:color="000000"/>
+          <w:right w:val="single" w:sz="6" w:space="0" w:color="000000"/>
+          <w:insideH w:val="single" w:sz="6" w:space="0" w:color="000000"/>
+          <w:insideV w:val="single" w:sz="6" w:space="0" w:color="000000"/>
+        </w:tblBorders>
+        <w:tblLayout w:type="fixed"/>
+        <w:tblLook w:val="0600" w:firstRow="0" w:lastRow="0" w:firstColumn="0" w:lastColumn="0" w:noHBand="1" w:noVBand="1"/>
+      </w:tblPr>
+      <w:tblGrid>
+        <w:gridCol w:w="4540"/>
+        <w:gridCol w:w="2400"/>
+        <w:gridCol w:w="2420"/>
+      </w:tblGrid>
+      <w:tr>
+        <w:tc>
+          <w:tcPr>
+            <w:tcW w:w="4540" w:type="dxa"/>
+            <w:tcBorders>
+              <w:top w:val="single" w:sz="8" w:space="0" w:color="000000"/>
+              <w:left w:val="single" w:sz="8" w:space="0" w:color="000000"/>
+              <w:bottom w:val="single" w:sz="8" w:space="0" w:color="000000"/>
+              <w:right w:val="single" w:sz="8" w:space="0" w:color="000000"/>
+            </w:tcBorders>
+            <w:tcMar>
+              <w:top w:w="100" w:type="dxa"/>
+              <w:left w:w="100" w:type="dxa"/>
+              <w:bottom w:w="100" w:type="dxa"/>
+              <w:right w:w="100" w:type="dxa"/>
+            </w:tcMar>
+          </w:tcPr>
+          <w:p>
+            <w:pPr>
+              <w:ind w:left="-120"/>
+            </w:pPr>
+          </w:p>
+          <w:p>
+            <w:pPr>
+              <w:ind w:left="-120"/>
+            </w:pPr>
+            <w:r>
+              <w:rPr>
+                <w:b/>
+              </w:rPr>
+              <w:t>Use Case Name</w:t>
+            </w:r>
+          </w:p>
+        </w:tc>
+        <w:tc>
+          <w:tcPr>
+            <w:tcW w:w="4820" w:type="dxa"/>
+            <w:gridSpan w:val="2"/>
+            <w:tcBorders>
+              <w:top w:val="single" w:sz="8" w:space="0" w:color="000000"/>
+              <w:bottom w:val="single" w:sz="8" w:space="0" w:color="000000"/>
+              <w:right w:val="single" w:sz="8" w:space="0" w:color="000000"/>
+            </w:tcBorders>
+            <w:tcMar>
+              <w:top w:w="100" w:type="dxa"/>
+              <w:left w:w="100" w:type="dxa"/>
+              <w:bottom w:w="100" w:type="dxa"/>
+              <w:right w:w="100" w:type="dxa"/>
+            </w:tcMar>
+          </w:tcPr>
+          <w:p>
+            <w:pPr>
+              <w:ind w:left="-120"/>
+            </w:pPr>
+            <w:r>
+              <w:t>Register for an event</w:t>
+            </w:r>
+          </w:p>
+        </w:tc>
+      </w:tr>
+      <w:tr>
+        <w:tc>
+          <w:tcPr>
+            <w:tcW w:w="4540" w:type="dxa"/>
+            <w:tcBorders>
+              <w:left w:val="single" w:sz="8" w:space="0" w:color="000000"/>
+              <w:bottom w:val="single" w:sz="8" w:space="0" w:color="000000"/>
+              <w:right w:val="single" w:sz="8" w:space="0" w:color="000000"/>
+            </w:tcBorders>
+            <w:tcMar>
+              <w:top w:w="100" w:type="dxa"/>
+              <w:left w:w="100" w:type="dxa"/>
+              <w:bottom w:w="100" w:type="dxa"/>
+              <w:right w:w="100" w:type="dxa"/>
+            </w:tcMar>
+          </w:tcPr>
+          <w:p>
+            <w:pPr>
+              <w:ind w:left="-120"/>
+            </w:pPr>
+            <w:r>
+              <w:rPr>
+                <w:b/>
+              </w:rPr>
+              <w:t>Description</w:t>
+            </w:r>
+          </w:p>
+        </w:tc>
+        <w:tc>
+          <w:tcPr>
+            <w:tcW w:w="4820" w:type="dxa"/>
+            <w:gridSpan w:val="2"/>
+            <w:tcBorders>
+              <w:bottom w:val="single" w:sz="8" w:space="0" w:color="000000"/>
+              <w:right w:val="single" w:sz="8" w:space="0" w:color="000000"/>
+            </w:tcBorders>
+            <w:tcMar>
+              <w:top w:w="100" w:type="dxa"/>
+              <w:left w:w="100" w:type="dxa"/>
+              <w:bottom w:w="100" w:type="dxa"/>
+              <w:right w:w="100" w:type="dxa"/>
+            </w:tcMar>
+          </w:tcPr>
+          <w:p>
+            <w:pPr>
+              <w:ind w:left="-120"/>
+            </w:pPr>
+            <w:r>
+              <w:t>User registers for an event through the website.</w:t>
+            </w:r>
+          </w:p>
+        </w:tc>
+      </w:tr>
+      <w:tr>
+        <w:tc>
+          <w:tcPr>
+            <w:tcW w:w="4540" w:type="dxa"/>
+            <w:tcBorders>
+              <w:left w:val="single" w:sz="8" w:space="0" w:color="000000"/>
+              <w:bottom w:val="single" w:sz="8" w:space="0" w:color="000000"/>
+              <w:right w:val="single" w:sz="8" w:space="0" w:color="000000"/>
+            </w:tcBorders>
+            <w:tcMar>
+              <w:top w:w="100" w:type="dxa"/>
+              <w:left w:w="100" w:type="dxa"/>
+              <w:bottom w:w="100" w:type="dxa"/>
+              <w:right w:w="100" w:type="dxa"/>
+            </w:tcMar>
+          </w:tcPr>
+          <w:p>
+            <w:pPr>
+              <w:ind w:left="-120"/>
+            </w:pPr>
+            <w:r>
+              <w:rPr>
+                <w:b/>
+              </w:rPr>
+              <w:t>Actor(s)</w:t>
+            </w:r>
+          </w:p>
+        </w:tc>
+        <w:tc>
+          <w:tcPr>
+            <w:tcW w:w="4820" w:type="dxa"/>
+            <w:gridSpan w:val="2"/>
+            <w:tcBorders>
+              <w:bottom w:val="single" w:sz="8" w:space="0" w:color="000000"/>
+              <w:right w:val="single" w:sz="8" w:space="0" w:color="000000"/>
+            </w:tcBorders>
+            <w:tcMar>
+              <w:top w:w="100" w:type="dxa"/>
+              <w:left w:w="100" w:type="dxa"/>
+              <w:bottom w:w="100" w:type="dxa"/>
+              <w:right w:w="100" w:type="dxa"/>
+            </w:tcMar>
+          </w:tcPr>
+          <w:p>
+            <w:pPr>
+              <w:ind w:left="-120"/>
+            </w:pPr>
+            <w:r>
+              <w:t>User</w:t>
+            </w:r>
+          </w:p>
+        </w:tc>
+      </w:tr>
+      <w:tr>
+        <w:tc>
+          <w:tcPr>
+            <w:tcW w:w="4540" w:type="dxa"/>
+            <w:tcBorders>
+              <w:left w:val="single" w:sz="8" w:space="0" w:color="000000"/>
+              <w:bottom w:val="single" w:sz="8" w:space="0" w:color="000000"/>
+              <w:right w:val="single" w:sz="8" w:space="0" w:color="000000"/>
+            </w:tcBorders>
+            <w:tcMar>
+              <w:top w:w="100" w:type="dxa"/>
+              <w:left w:w="100" w:type="dxa"/>
+              <w:bottom w:w="100" w:type="dxa"/>
+              <w:right w:w="100" w:type="dxa"/>
+            </w:tcMar>
+          </w:tcPr>
+          <w:p>
+            <w:pPr>
+              <w:ind w:left="-120"/>
+            </w:pPr>
+            <w:r>
+              <w:rPr>
+                <w:b/>
+              </w:rPr>
+              <w:t>Preconditions</w:t>
+            </w:r>
+          </w:p>
+        </w:tc>
+        <w:tc>
+          <w:tcPr>
+            <w:tcW w:w="4820" w:type="dxa"/>
+            <w:gridSpan w:val="2"/>
+            <w:tcBorders>
+              <w:bottom w:val="single" w:sz="8" w:space="0" w:color="000000"/>
+              <w:right w:val="single" w:sz="8" w:space="0" w:color="000000"/>
+            </w:tcBorders>
+            <w:tcMar>
+              <w:top w:w="100" w:type="dxa"/>
+              <w:left w:w="100" w:type="dxa"/>
+              <w:bottom w:w="100" w:type="dxa"/>
+              <w:right w:w="100" w:type="dxa"/>
+            </w:tcMar>
+          </w:tcPr>
+          <w:p>
+            <w:pPr>
+              <w:ind w:left="-120"/>
+            </w:pPr>
+            <w:r>
+              <w:t xml:space="preserve">User is logged in to </w:t>
+            </w:r>
+            <w:r>
+              <w:t>their CVGS</w:t>
+            </w:r>
+            <w:r>
+              <w:t xml:space="preserve"> account</w:t>
+            </w:r>
+          </w:p>
+        </w:tc>
+      </w:tr>
+      <w:tr>
+        <w:tc>
+          <w:tcPr>
+            <w:tcW w:w="4540" w:type="dxa"/>
+            <w:vMerge w:val="restart"/>
+            <w:tcBorders>
+              <w:left w:val="single" w:sz="8" w:space="0" w:color="000000"/>
+              <w:bottom w:val="single" w:sz="8" w:space="0" w:color="000000"/>
+              <w:right w:val="single" w:sz="8" w:space="0" w:color="000000"/>
+            </w:tcBorders>
+            <w:tcMar>
+              <w:top w:w="100" w:type="dxa"/>
+              <w:left w:w="100" w:type="dxa"/>
+              <w:bottom w:w="100" w:type="dxa"/>
+              <w:right w:w="100" w:type="dxa"/>
+            </w:tcMar>
+          </w:tcPr>
+          <w:p>
+            <w:pPr>
+              <w:ind w:left="-120"/>
+            </w:pPr>
+            <w:r>
+              <w:rPr>
+                <w:b/>
+              </w:rPr>
+              <w:t>Basic Flow of Events</w:t>
+            </w:r>
+          </w:p>
+        </w:tc>
+        <w:tc>
+          <w:tcPr>
+            <w:tcW w:w="2400" w:type="dxa"/>
+            <w:tcBorders>
+              <w:bottom w:val="single" w:sz="8" w:space="0" w:color="000000"/>
+              <w:right w:val="single" w:sz="8" w:space="0" w:color="000000"/>
+            </w:tcBorders>
+            <w:tcMar>
+              <w:top w:w="100" w:type="dxa"/>
+              <w:left w:w="100" w:type="dxa"/>
+              <w:bottom w:w="100" w:type="dxa"/>
+              <w:right w:w="100" w:type="dxa"/>
+            </w:tcMar>
+          </w:tcPr>
+          <w:p>
+            <w:pPr>
+              <w:ind w:left="-120"/>
+              <w:jc w:val="center"/>
+            </w:pPr>
+            <w:r>
+              <w:rPr>
+                <w:b/>
+              </w:rPr>
+              <w:t>Actor</w:t>
+            </w:r>
+          </w:p>
+        </w:tc>
+        <w:tc>
+          <w:tcPr>
+            <w:tcW w:w="2420" w:type="dxa"/>
+            <w:tcBorders>
+              <w:bottom w:val="single" w:sz="8" w:space="0" w:color="000000"/>
+              <w:right w:val="single" w:sz="8" w:space="0" w:color="000000"/>
+            </w:tcBorders>
+            <w:tcMar>
+              <w:top w:w="100" w:type="dxa"/>
+              <w:left w:w="100" w:type="dxa"/>
+              <w:bottom w:w="100" w:type="dxa"/>
+              <w:right w:w="100" w:type="dxa"/>
+            </w:tcMar>
+          </w:tcPr>
+          <w:p>
+            <w:pPr>
+              <w:ind w:left="-120"/>
+              <w:jc w:val="center"/>
+            </w:pPr>
+            <w:r>
+              <w:rPr>
+                <w:b/>
+              </w:rPr>
+              <w:t>System</w:t>
+            </w:r>
+          </w:p>
+        </w:tc>
+      </w:tr>
+      <w:tr>
+        <w:tc>
+          <w:tcPr>
+            <w:tcW w:w="4540" w:type="dxa"/>
+            <w:vMerge/>
+            <w:tcMar>
+              <w:top w:w="100" w:type="dxa"/>
+              <w:left w:w="100" w:type="dxa"/>
+              <w:bottom w:w="100" w:type="dxa"/>
+              <w:right w:w="100" w:type="dxa"/>
+            </w:tcMar>
+          </w:tcPr>
+          <w:p>
+            <w:pPr>
+              <w:ind w:left="-120"/>
+            </w:pPr>
+          </w:p>
+        </w:tc>
+        <w:tc>
+          <w:tcPr>
+            <w:tcW w:w="2400" w:type="dxa"/>
+            <w:tcBorders>
+              <w:bottom w:val="single" w:sz="8" w:space="0" w:color="000000"/>
+              <w:right w:val="single" w:sz="8" w:space="0" w:color="000000"/>
+            </w:tcBorders>
+            <w:tcMar>
+              <w:top w:w="100" w:type="dxa"/>
+              <w:left w:w="100" w:type="dxa"/>
+              <w:bottom w:w="100" w:type="dxa"/>
+              <w:right w:w="100" w:type="dxa"/>
+            </w:tcMar>
+          </w:tcPr>
+          <w:p>
+            <w:proofErr w:type="gramStart"/>
+            <w:r>
+              <w:t>1.</w:t>
+            </w:r>
+            <w:r>
+              <w:t>User</w:t>
+            </w:r>
+            <w:proofErr w:type="gramEnd"/>
+            <w:r>
+              <w:t xml:space="preserve"> finds an event they are interested in and clicks it.</w:t>
+            </w:r>
+          </w:p>
+          <w:p/>
+          <w:p>
+            <w:r>
+              <w:t>3.  User reads through detail and decides to participate in event. Clicks “Join”</w:t>
+            </w:r>
+          </w:p>
+          <w:p/>
+          <w:p>
+            <w:r>
+              <w:t>5</w:t>
+            </w:r>
+            <w:r>
+              <w:t xml:space="preserve">. User confirms </w:t>
+            </w:r>
+            <w:r>
+              <w:t>the message.</w:t>
+            </w:r>
+          </w:p>
+          <w:p/>
+          <w:p/>
+          <w:p/>
+        </w:tc>
+        <w:tc>
+          <w:tcPr>
+            <w:tcW w:w="2420" w:type="dxa"/>
+            <w:tcBorders>
+              <w:bottom w:val="single" w:sz="8" w:space="0" w:color="000000"/>
+              <w:right w:val="single" w:sz="8" w:space="0" w:color="000000"/>
+            </w:tcBorders>
+            <w:tcMar>
+              <w:top w:w="100" w:type="dxa"/>
+              <w:left w:w="100" w:type="dxa"/>
+              <w:bottom w:w="100" w:type="dxa"/>
+              <w:right w:w="100" w:type="dxa"/>
+            </w:tcMar>
+          </w:tcPr>
+          <w:p>
+            <w:pPr>
+              <w:ind w:left="-120" w:hanging="360"/>
+            </w:pPr>
+            <w:r>
+              <w:t>3.</w:t>
+            </w:r>
+            <w:r>
+              <w:rPr>
+                <w:sz w:val="14"/>
+                <w:szCs w:val="14"/>
+              </w:rPr>
+              <w:t xml:space="preserve">     </w:t>
+            </w:r>
+            <w:r>
+              <w:t xml:space="preserve"> </w:t>
+            </w:r>
+            <w:r>
+              <w:t>2</w:t>
+            </w:r>
+            <w:r>
+              <w:t>. System returns a page of details about selected event.</w:t>
+            </w:r>
+          </w:p>
+          <w:p>
+            <w:pPr>
+              <w:ind w:left="-120" w:hanging="360"/>
+            </w:pPr>
+            <w:r>
+              <w:t xml:space="preserve">       </w:t>
+            </w:r>
+          </w:p>
+          <w:p>
+            <w:pPr>
+              <w:ind w:left="-120" w:hanging="360"/>
+            </w:pPr>
+            <w:r>
+              <w:t xml:space="preserve">       </w:t>
+            </w:r>
+            <w:r>
+              <w:t>4</w:t>
+            </w:r>
+            <w:r>
+              <w:t>. System returns a confirmation message to the user</w:t>
+            </w:r>
+          </w:p>
+          <w:p>
+            <w:pPr>
+              <w:ind w:left="-120" w:hanging="360"/>
+            </w:pPr>
+          </w:p>
+          <w:p>
+            <w:pPr>
+              <w:ind w:left="-120" w:hanging="360"/>
+            </w:pPr>
+            <w:r>
+              <w:t xml:space="preserve">       </w:t>
+            </w:r>
+            <w:r>
+              <w:t>6</w:t>
+            </w:r>
+            <w:r>
+              <w:t>. System adds user to a list of attendees for event and returns a message to the user that they have been registered</w:t>
+            </w:r>
+          </w:p>
+          <w:p>
+            <w:pPr>
+              <w:ind w:left="-120" w:hanging="360"/>
+            </w:pPr>
+            <w:r>
+              <w:t xml:space="preserve">       </w:t>
+            </w:r>
+          </w:p>
+          <w:p>
+            <w:pPr>
+              <w:ind w:left="-120" w:hanging="360"/>
+            </w:pPr>
+          </w:p>
+        </w:tc>
+      </w:tr>
+      <w:tr>
+        <w:tc>
+          <w:tcPr>
+            <w:tcW w:w="4540" w:type="dxa"/>
+            <w:tcBorders>
+              <w:left w:val="single" w:sz="8" w:space="0" w:color="000000"/>
+              <w:bottom w:val="single" w:sz="8" w:space="0" w:color="000000"/>
+              <w:right w:val="single" w:sz="8" w:space="0" w:color="000000"/>
+            </w:tcBorders>
+            <w:tcMar>
+              <w:top w:w="100" w:type="dxa"/>
+              <w:left w:w="100" w:type="dxa"/>
+              <w:bottom w:w="100" w:type="dxa"/>
+              <w:right w:w="100" w:type="dxa"/>
+            </w:tcMar>
+          </w:tcPr>
+          <w:p>
+            <w:pPr>
+              <w:ind w:left="-120"/>
+            </w:pPr>
+            <w:r>
+              <w:rPr>
+                <w:b/>
+              </w:rPr>
+              <w:t>Alternate Flow(s)</w:t>
+            </w:r>
+          </w:p>
+        </w:tc>
+        <w:tc>
+          <w:tcPr>
+            <w:tcW w:w="4820" w:type="dxa"/>
+            <w:gridSpan w:val="2"/>
+            <w:tcBorders>
+              <w:bottom w:val="single" w:sz="8" w:space="0" w:color="000000"/>
+              <w:right w:val="single" w:sz="8" w:space="0" w:color="000000"/>
+            </w:tcBorders>
+            <w:tcMar>
+              <w:top w:w="100" w:type="dxa"/>
+              <w:left w:w="100" w:type="dxa"/>
+              <w:bottom w:w="100" w:type="dxa"/>
+              <w:right w:w="100" w:type="dxa"/>
+            </w:tcMar>
+          </w:tcPr>
+          <w:p>
+            <w:pPr>
+              <w:ind w:left="-120"/>
+            </w:pPr>
+            <w:r>
+              <w:t>3</w:t>
+            </w:r>
+            <w:r>
+              <w:t>.1 User decides they are not interested. Clicks “Return to Events”</w:t>
+            </w:r>
+          </w:p>
+          <w:p>
+            <w:pPr>
+              <w:ind w:left="-120"/>
+            </w:pPr>
+            <w:r>
+              <w:t>4</w:t>
+            </w:r>
+            <w:r>
+              <w:t>.1 System returns Events list</w:t>
+            </w:r>
+          </w:p>
+        </w:tc>
+      </w:tr>
+      <w:tr>
+        <w:tc>
+          <w:tcPr>
+            <w:tcW w:w="4540" w:type="dxa"/>
+            <w:tcBorders>
+              <w:left w:val="single" w:sz="8" w:space="0" w:color="000000"/>
+              <w:bottom w:val="single" w:sz="8" w:space="0" w:color="000000"/>
+              <w:right w:val="single" w:sz="8" w:space="0" w:color="000000"/>
+            </w:tcBorders>
+            <w:tcMar>
+              <w:top w:w="100" w:type="dxa"/>
+              <w:left w:w="100" w:type="dxa"/>
+              <w:bottom w:w="100" w:type="dxa"/>
+              <w:right w:w="100" w:type="dxa"/>
+            </w:tcMar>
+          </w:tcPr>
+          <w:p>
+            <w:pPr>
+              <w:ind w:left="-120"/>
+            </w:pPr>
+            <w:r>
+              <w:rPr>
+                <w:b/>
+              </w:rPr>
+              <w:t>Success Guarantee</w:t>
+            </w:r>
+          </w:p>
+        </w:tc>
+        <w:tc>
+          <w:tcPr>
+            <w:tcW w:w="4820" w:type="dxa"/>
+            <w:gridSpan w:val="2"/>
+            <w:tcBorders>
+              <w:bottom w:val="single" w:sz="8" w:space="0" w:color="000000"/>
+              <w:right w:val="single" w:sz="8" w:space="0" w:color="000000"/>
+            </w:tcBorders>
+            <w:tcMar>
+              <w:top w:w="100" w:type="dxa"/>
+              <w:left w:w="100" w:type="dxa"/>
+              <w:bottom w:w="100" w:type="dxa"/>
+              <w:right w:w="100" w:type="dxa"/>
+            </w:tcMar>
+          </w:tcPr>
+          <w:p>
+            <w:pPr>
+              <w:ind w:left="-120"/>
+            </w:pPr>
+            <w:r>
               <w:t xml:space="preserve">User </w:t>
             </w:r>
             <w:r>
+              <w:t xml:space="preserve">is able to </w:t>
+            </w:r>
+            <w:r>
+              <w:t>register for events listed on site</w:t>
+            </w:r>
+          </w:p>
+        </w:tc>
+      </w:tr>
+      <w:tr>
+        <w:tc>
+          <w:tcPr>
+            <w:tcW w:w="4540" w:type="dxa"/>
+            <w:tcBorders>
+              <w:left w:val="single" w:sz="8" w:space="0" w:color="000000"/>
+              <w:bottom w:val="single" w:sz="8" w:space="0" w:color="000000"/>
+              <w:right w:val="single" w:sz="8" w:space="0" w:color="000000"/>
+            </w:tcBorders>
+            <w:tcMar>
+              <w:top w:w="100" w:type="dxa"/>
+              <w:left w:w="100" w:type="dxa"/>
+              <w:bottom w:w="100" w:type="dxa"/>
+              <w:right w:w="100" w:type="dxa"/>
+            </w:tcMar>
+          </w:tcPr>
+          <w:p>
+            <w:pPr>
+              <w:ind w:left="-120"/>
+            </w:pPr>
+            <w:r>
+              <w:rPr>
+                <w:b/>
+              </w:rPr>
+              <w:t>Minimum Guarantee</w:t>
+            </w:r>
+          </w:p>
+        </w:tc>
+        <w:tc>
+          <w:tcPr>
+            <w:tcW w:w="4820" w:type="dxa"/>
+            <w:gridSpan w:val="2"/>
+            <w:tcBorders>
+              <w:bottom w:val="single" w:sz="8" w:space="0" w:color="000000"/>
+              <w:right w:val="single" w:sz="8" w:space="0" w:color="000000"/>
+            </w:tcBorders>
+            <w:tcMar>
+              <w:top w:w="100" w:type="dxa"/>
+              <w:left w:w="100" w:type="dxa"/>
+              <w:bottom w:w="100" w:type="dxa"/>
+              <w:right w:w="100" w:type="dxa"/>
+            </w:tcMar>
+          </w:tcPr>
+          <w:p>
+            <w:pPr>
+              <w:ind w:left="-120"/>
+            </w:pPr>
+            <w:r>
+              <w:t xml:space="preserve">User </w:t>
+            </w:r>
+            <w:r>
               <w:t>can retry to register for events</w:t>
             </w:r>
             <w:r>
@@ -7092,6 +7763,11 @@
         </w:tc>
       </w:tr>
     </w:tbl>
+    <w:p>
+      <w:pPr>
+        <w:ind w:left="-120"/>
+      </w:pPr>
+    </w:p>
     <w:p>
       <w:pPr>
         <w:ind w:left="-120"/>
@@ -7179,7 +7855,7 @@
               <w:ind w:left="-120"/>
             </w:pPr>
             <w:r>
-              <w:t>Review games</w:t>
+              <w:t>View game reviews</w:t>
             </w:r>
           </w:p>
         </w:tc>
@@ -7232,7 +7908,19 @@
               <w:ind w:left="-120"/>
             </w:pPr>
             <w:r>
-              <w:t>User reviews a game on website.</w:t>
+              <w:t>User</w:t>
+            </w:r>
+            <w:r>
+              <w:t xml:space="preserve">/Visitor views </w:t>
+            </w:r>
+            <w:r>
+              <w:t xml:space="preserve">game </w:t>
+            </w:r>
+            <w:r>
+              <w:t xml:space="preserve">reviews </w:t>
+            </w:r>
+            <w:r>
+              <w:t>on website.</w:t>
             </w:r>
           </w:p>
         </w:tc>
@@ -7287,6 +7975,9 @@
             <w:r>
               <w:t>User</w:t>
             </w:r>
+            <w:r>
+              <w:t>/Visitor</w:t>
+            </w:r>
           </w:p>
         </w:tc>
       </w:tr>
@@ -7343,16 +8034,34 @@
               <w:ind w:left="-120"/>
             </w:pPr>
             <w:r>
-              <w:t xml:space="preserve">User is logged in to </w:t>
-            </w:r>
-            <w:r>
-              <w:t>their CVGS</w:t>
-            </w:r>
-            <w:r>
-              <w:t xml:space="preserve"> account</w:t>
-            </w:r>
-            <w:r>
-              <w:t xml:space="preserve"> and viewing available games.</w:t>
+              <w:t>User</w:t>
+            </w:r>
+            <w:r>
+              <w:t>/visitor</w:t>
+            </w:r>
+            <w:r>
+              <w:t xml:space="preserve"> </w:t>
+            </w:r>
+            <w:r>
+              <w:t xml:space="preserve">is on the </w:t>
+            </w:r>
+            <w:r>
+              <w:t xml:space="preserve">CVGS </w:t>
+            </w:r>
+            <w:r>
+              <w:t>web</w:t>
+            </w:r>
+            <w:r>
+              <w:t>s</w:t>
+            </w:r>
+            <w:r>
+              <w:t>ite</w:t>
+            </w:r>
+            <w:r>
+              <w:t>.</w:t>
+            </w:r>
+            <w:r>
+              <w:t xml:space="preserve"> Browsing games</w:t>
             </w:r>
           </w:p>
         </w:tc>
@@ -7475,13 +8184,13 @@
           </w:tcPr>
           <w:p>
             <w:r>
-              <w:t xml:space="preserve">1.On a particular game user clicks “Review game” </w:t>
-            </w:r>
-          </w:p>
-          <w:p/>
-          <w:p>
-            <w:r>
-              <w:t>3. User enters their review and clicks submit.</w:t>
+              <w:t>1.</w:t>
+            </w:r>
+            <w:r>
+              <w:t>On finding a game user clicks game</w:t>
+            </w:r>
+            <w:r>
+              <w:t xml:space="preserve"> </w:t>
             </w:r>
           </w:p>
           <w:p/>
@@ -7489,6 +8198,7 @@
           <w:p/>
           <w:p/>
           <w:p/>
+          <w:p/>
         </w:tc>
         <w:tc>
           <w:tcPr>
@@ -7517,17 +8227,23 @@
             </w:r>
             <w:proofErr w:type="gramStart"/>
             <w:r>
-              <w:t>2</w:t>
-            </w:r>
-            <w:r>
-              <w:t>.</w:t>
-            </w:r>
-            <w:r>
-              <w:t>.System</w:t>
+              <w:t>2..System</w:t>
             </w:r>
             <w:proofErr w:type="gramEnd"/>
             <w:r>
-              <w:t xml:space="preserve"> returns a form to review game. </w:t>
+              <w:t xml:space="preserve"> returns a </w:t>
+            </w:r>
+            <w:r>
+              <w:t xml:space="preserve">details page for the </w:t>
+            </w:r>
+            <w:r>
+              <w:t>game</w:t>
+            </w:r>
+            <w:r>
+              <w:t xml:space="preserve"> which contains reviews</w:t>
+            </w:r>
+            <w:r>
+              <w:t xml:space="preserve">. </w:t>
             </w:r>
           </w:p>
           <w:p>
@@ -7535,7 +8251,7 @@
               <w:ind w:left="-120" w:hanging="360"/>
             </w:pPr>
             <w:r>
-              <w:t xml:space="preserve">      4. System adds review to list of reviews for the game along with the username of the user who wrote the review.</w:t>
+              <w:t xml:space="preserve">   </w:t>
             </w:r>
           </w:p>
         </w:tc>
@@ -7587,17 +8303,6 @@
             <w:pPr>
               <w:ind w:left="-120"/>
             </w:pPr>
-            <w:r>
-              <w:t>2.1 System doesn’t return a form for review</w:t>
-            </w:r>
-          </w:p>
-          <w:p>
-            <w:pPr>
-              <w:ind w:left="-120"/>
-            </w:pPr>
-            <w:r>
-              <w:t>4.1 System doesn’t add review, returns an error message to user and redirects them to their account Home page.</w:t>
-            </w:r>
           </w:p>
         </w:tc>
       </w:tr>
@@ -7649,7 +8354,10 @@
               <w:ind w:left="-120"/>
             </w:pPr>
             <w:r>
-              <w:t>User’s review is submitted.</w:t>
+              <w:t>User</w:t>
+            </w:r>
+            <w:r>
+              <w:t>/Visitor browse reviews of game.</w:t>
             </w:r>
           </w:p>
         </w:tc>
@@ -7702,15 +8410,33 @@
               <w:ind w:left="-120"/>
             </w:pPr>
             <w:r>
-              <w:t xml:space="preserve">User </w:t>
-            </w:r>
-            <w:r>
-              <w:t>can try again to review a game.</w:t>
+              <w:t xml:space="preserve">User can try again </w:t>
+            </w:r>
+            <w:r>
+              <w:t>browse reviews</w:t>
+            </w:r>
+            <w:r>
+              <w:t>.</w:t>
             </w:r>
           </w:p>
         </w:tc>
       </w:tr>
     </w:tbl>
+    <w:p>
+      <w:pPr>
+        <w:ind w:left="-120"/>
+      </w:pPr>
+    </w:p>
+    <w:p>
+      <w:pPr>
+        <w:ind w:left="-120"/>
+      </w:pPr>
+    </w:p>
+    <w:p>
+      <w:pPr>
+        <w:ind w:left="-120"/>
+      </w:pPr>
+    </w:p>
     <w:p>
       <w:pPr>
         <w:ind w:left="-120"/>
@@ -7726,9 +8452,44 @@
         <w:br w:type="page"/>
       </w:r>
     </w:p>
+    <w:p>
+      <w:pPr>
+        <w:ind w:left="-120"/>
+      </w:pPr>
+    </w:p>
+    <w:p>
+      <w:pPr>
+        <w:ind w:left="-120"/>
+      </w:pPr>
+    </w:p>
+    <w:p>
+      <w:pPr>
+        <w:ind w:left="-120"/>
+      </w:pPr>
+    </w:p>
+    <w:p>
+      <w:pPr>
+        <w:ind w:left="-120"/>
+      </w:pPr>
+    </w:p>
+    <w:p>
+      <w:pPr>
+        <w:ind w:left="-120"/>
+      </w:pPr>
+    </w:p>
+    <w:p>
+      <w:pPr>
+        <w:ind w:left="-120"/>
+      </w:pPr>
+    </w:p>
+    <w:p>
+      <w:pPr>
+        <w:ind w:left="-120"/>
+      </w:pPr>
+    </w:p>
     <w:tbl>
       <w:tblPr>
-        <w:tblStyle w:val="ac"/>
+        <w:tblStyle w:val="ab"/>
         <w:tblW w:w="9360" w:type="dxa"/>
         <w:tblInd w:w="-15" w:type="dxa"/>
         <w:tblBorders>
@@ -7772,7 +8533,6 @@
               <w:rPr>
                 <w:b/>
               </w:rPr>
-              <w:lastRenderedPageBreak/>
               <w:t>Use Case Name</w:t>
             </w:r>
           </w:p>
@@ -7798,10 +8558,7 @@
               <w:ind w:left="-120"/>
             </w:pPr>
             <w:r>
-              <w:t>Summarize</w:t>
-            </w:r>
-            <w:r>
-              <w:t xml:space="preserve"> results and display overall rating</w:t>
+              <w:t>Review games</w:t>
             </w:r>
           </w:p>
         </w:tc>
@@ -7853,30 +8610,32 @@
             <w:pPr>
               <w:ind w:left="-120"/>
             </w:pPr>
-          </w:p>
-        </w:tc>
-      </w:tr>
-      <w:tr>
-        <w:tc>
-          <w:tcPr>
-            <w:tcW w:w="4540" w:type="dxa"/>
-            <w:tcBorders>
-              <w:left w:val="single" w:sz="8" w:space="0" w:color="000000"/>
-              <w:bottom w:val="single" w:sz="8" w:space="0" w:color="000000"/>
-              <w:right w:val="single" w:sz="8" w:space="0" w:color="000000"/>
-            </w:tcBorders>
-            <w:tcMar>
-              <w:top w:w="100" w:type="dxa"/>
-              <w:left w:w="100" w:type="dxa"/>
-              <w:bottom w:w="100" w:type="dxa"/>
-              <w:right w:w="100" w:type="dxa"/>
-            </w:tcMar>
-          </w:tcPr>
-          <w:p>
-            <w:pPr>
-              <w:ind w:left="-120"/>
-            </w:pPr>
-            <w:commentRangeStart w:id="1"/>
+            <w:r>
+              <w:t>User reviews a game on website.</w:t>
+            </w:r>
+          </w:p>
+        </w:tc>
+      </w:tr>
+      <w:tr>
+        <w:tc>
+          <w:tcPr>
+            <w:tcW w:w="4540" w:type="dxa"/>
+            <w:tcBorders>
+              <w:left w:val="single" w:sz="8" w:space="0" w:color="000000"/>
+              <w:bottom w:val="single" w:sz="8" w:space="0" w:color="000000"/>
+              <w:right w:val="single" w:sz="8" w:space="0" w:color="000000"/>
+            </w:tcBorders>
+            <w:tcMar>
+              <w:top w:w="100" w:type="dxa"/>
+              <w:left w:w="100" w:type="dxa"/>
+              <w:bottom w:w="100" w:type="dxa"/>
+              <w:right w:w="100" w:type="dxa"/>
+            </w:tcMar>
+          </w:tcPr>
+          <w:p>
+            <w:pPr>
+              <w:ind w:left="-120"/>
+            </w:pPr>
             <w:r>
               <w:rPr>
                 <w:b/>
@@ -7907,10 +8666,6 @@
             <w:r>
               <w:t>User</w:t>
             </w:r>
-            <w:commentRangeEnd w:id="1"/>
-            <w:r>
-              <w:commentReference w:id="1"/>
-            </w:r>
           </w:p>
         </w:tc>
       </w:tr>
@@ -7967,7 +8722,16 @@
               <w:ind w:left="-120"/>
             </w:pPr>
             <w:r>
-              <w:t>User is logged in to a valid account</w:t>
+              <w:t xml:space="preserve">User is logged in to </w:t>
+            </w:r>
+            <w:r>
+              <w:t>their CVGS</w:t>
+            </w:r>
+            <w:r>
+              <w:t xml:space="preserve"> account</w:t>
+            </w:r>
+            <w:r>
+              <w:t xml:space="preserve"> and viewing available games.</w:t>
             </w:r>
           </w:p>
         </w:tc>
@@ -8090,7 +8854,13 @@
           </w:tcPr>
           <w:p>
             <w:r>
-              <w:t>1.</w:t>
+              <w:t xml:space="preserve">1.On a particular game user clicks “Review game” </w:t>
+            </w:r>
+          </w:p>
+          <w:p/>
+          <w:p>
+            <w:r>
+              <w:t>3. User enters their review and clicks submit.</w:t>
             </w:r>
           </w:p>
           <w:p/>
@@ -8124,8 +8894,27 @@
               </w:rPr>
               <w:t xml:space="preserve">         </w:t>
             </w:r>
-            <w:r>
-              <w:t>2.</w:t>
+            <w:proofErr w:type="gramStart"/>
+            <w:r>
+              <w:t>2</w:t>
+            </w:r>
+            <w:r>
+              <w:t>.</w:t>
+            </w:r>
+            <w:r>
+              <w:t>.System</w:t>
+            </w:r>
+            <w:proofErr w:type="gramEnd"/>
+            <w:r>
+              <w:t xml:space="preserve"> returns a form to review game. </w:t>
+            </w:r>
+          </w:p>
+          <w:p>
+            <w:pPr>
+              <w:ind w:left="-120" w:hanging="360"/>
+            </w:pPr>
+            <w:r>
+              <w:t xml:space="preserve">      4. System adds review to list of reviews for the game along with the username of the user who wrote the review.</w:t>
             </w:r>
           </w:p>
         </w:tc>
@@ -8177,6 +8966,17 @@
             <w:pPr>
               <w:ind w:left="-120"/>
             </w:pPr>
+            <w:r>
+              <w:t>2.1 System doesn’t return a form for review</w:t>
+            </w:r>
+          </w:p>
+          <w:p>
+            <w:pPr>
+              <w:ind w:left="-120"/>
+            </w:pPr>
+            <w:r>
+              <w:t>4.1 System doesn’t add review, returns an error message to user and redirects them to their account Home page.</w:t>
+            </w:r>
           </w:p>
         </w:tc>
       </w:tr>
@@ -8227,6 +9027,9 @@
             <w:pPr>
               <w:ind w:left="-120"/>
             </w:pPr>
+            <w:r>
+              <w:t>User’s review is submitted.</w:t>
+            </w:r>
           </w:p>
         </w:tc>
       </w:tr>
@@ -8277,6 +9080,12 @@
             <w:pPr>
               <w:ind w:left="-120"/>
             </w:pPr>
+            <w:r>
+              <w:t xml:space="preserve">User </w:t>
+            </w:r>
+            <w:r>
+              <w:t>can try again to review a game.</w:t>
+            </w:r>
           </w:p>
         </w:tc>
       </w:tr>
@@ -8296,6 +9105,7 @@
         <w:br w:type="page"/>
       </w:r>
     </w:p>
+    <w:p/>
     <w:tbl>
       <w:tblPr>
         <w:tblStyle w:val="ad"/>
@@ -8342,7 +9152,6 @@
               <w:rPr>
                 <w:b/>
               </w:rPr>
-              <w:lastRenderedPageBreak/>
               <w:t>Use Case Name</w:t>
             </w:r>
           </w:p>
@@ -9062,7 +9871,6 @@
             <w:pPr>
               <w:ind w:left="-120"/>
             </w:pPr>
-            <w:commentRangeStart w:id="2"/>
             <w:r>
               <w:rPr>
                 <w:b/>
@@ -9092,10 +9900,6 @@
             </w:pPr>
             <w:r>
               <w:t>User</w:t>
-            </w:r>
-            <w:commentRangeEnd w:id="2"/>
-            <w:r>
-              <w:commentReference w:id="2"/>
             </w:r>
           </w:p>
         </w:tc>
@@ -11125,10 +11929,7 @@
               <w:ind w:left="-120"/>
             </w:pPr>
             <w:r>
-              <w:t>User i</w:t>
-            </w:r>
-            <w:r>
-              <w:t xml:space="preserve">s logged in to </w:t>
+              <w:t xml:space="preserve">User is logged in to </w:t>
             </w:r>
             <w:r>
               <w:t>their CVGS</w:t>
@@ -11934,10 +12735,7 @@
               <w:ind w:left="-120" w:hanging="360"/>
             </w:pPr>
             <w:r>
-              <w:t xml:space="preserve">       4. System returns a view </w:t>
-            </w:r>
-            <w:r>
-              <w:t xml:space="preserve">to review shipping detail and credit card information  </w:t>
+              <w:t xml:space="preserve">       4. System returns a view to review shipping detail and credit card information  </w:t>
             </w:r>
           </w:p>
           <w:p>
@@ -12537,10 +13335,7 @@
           </w:p>
           <w:p>
             <w:r>
-              <w:t xml:space="preserve">3. User </w:t>
-            </w:r>
-            <w:r>
-              <w:t>purchase</w:t>
+              <w:t>3. User purchase</w:t>
             </w:r>
             <w:r>
               <w:t>s</w:t>
@@ -12925,8 +13720,16 @@
             <w:pPr>
               <w:ind w:left="-120"/>
             </w:pPr>
-            <w:r>
-              <w:t>User views the details of a game</w:t>
+            <w:bookmarkStart w:id="0" w:name="_GoBack"/>
+            <w:r>
+              <w:t>Visit</w:t>
+            </w:r>
+            <w:bookmarkEnd w:id="0"/>
+            <w:r>
+              <w:t>or/User</w:t>
+            </w:r>
+            <w:r>
+              <w:t xml:space="preserve"> views the details of a game</w:t>
             </w:r>
           </w:p>
         </w:tc>
@@ -12979,6 +13782,9 @@
               <w:ind w:left="-120"/>
             </w:pPr>
             <w:r>
+              <w:t>Visitor/</w:t>
+            </w:r>
+            <w:r>
               <w:t>User</w:t>
             </w:r>
           </w:p>
@@ -13037,10 +13843,25 @@
               <w:ind w:left="-120"/>
             </w:pPr>
             <w:r>
-              <w:t>User is logged into their CV</w:t>
-            </w:r>
-            <w:r>
-              <w:t>GS account and is viewing a list of games.</w:t>
+              <w:t>Visitor/User</w:t>
+            </w:r>
+            <w:r>
+              <w:t xml:space="preserve"> is </w:t>
+            </w:r>
+            <w:r>
+              <w:t>at the</w:t>
+            </w:r>
+            <w:r>
+              <w:t xml:space="preserve"> CV</w:t>
+            </w:r>
+            <w:r>
+              <w:t xml:space="preserve">GS </w:t>
+            </w:r>
+            <w:r>
+              <w:t>website</w:t>
+            </w:r>
+            <w:r>
+              <w:t>s.</w:t>
             </w:r>
           </w:p>
         </w:tc>
@@ -13163,7 +13984,13 @@
           </w:tcPr>
           <w:p>
             <w:r>
-              <w:t xml:space="preserve">1. User </w:t>
+              <w:t xml:space="preserve">1. </w:t>
+            </w:r>
+            <w:r>
+              <w:t>Visitor/User</w:t>
+            </w:r>
+            <w:r>
+              <w:t xml:space="preserve"> </w:t>
             </w:r>
             <w:r>
               <w:t>selects a game from the list.</w:t>
@@ -13196,10 +14023,7 @@
               <w:ind w:left="-120" w:hanging="360"/>
             </w:pPr>
             <w:r>
-              <w:t xml:space="preserve">       2. System returns a page displaying the details for the game.</w:t>
-            </w:r>
-            <w:r>
-              <w:t xml:space="preserve"> </w:t>
+              <w:t xml:space="preserve">       2. System returns a page displaying the details for the game. </w:t>
             </w:r>
           </w:p>
           <w:p>
@@ -13313,7 +14137,10 @@
               <w:ind w:left="-120"/>
             </w:pPr>
             <w:r>
-              <w:t xml:space="preserve">User </w:t>
+              <w:t>Visitor/User</w:t>
+            </w:r>
+            <w:r>
+              <w:t xml:space="preserve"> </w:t>
             </w:r>
             <w:r>
               <w:t>is able to view game details</w:t>
@@ -13372,7 +14199,10 @@
               <w:ind w:left="-120"/>
             </w:pPr>
             <w:r>
-              <w:t xml:space="preserve">User </w:t>
+              <w:t>Visitor/User</w:t>
+            </w:r>
+            <w:r>
+              <w:t xml:space="preserve"> </w:t>
             </w:r>
             <w:r>
               <w:t>can try again to view the game details.</w:t>
@@ -13521,7 +14351,10 @@
               <w:ind w:left="-120"/>
             </w:pPr>
             <w:r>
-              <w:t xml:space="preserve">User searches for a game </w:t>
+              <w:t>Visitor/User</w:t>
+            </w:r>
+            <w:r>
+              <w:t xml:space="preserve"> searches for a game </w:t>
             </w:r>
           </w:p>
         </w:tc>
@@ -13574,7 +14407,7 @@
               <w:ind w:left="-120"/>
             </w:pPr>
             <w:r>
-              <w:t>User</w:t>
+              <w:t>Visitor/User</w:t>
             </w:r>
           </w:p>
         </w:tc>
@@ -13632,7 +14465,10 @@
               <w:ind w:left="-120"/>
             </w:pPr>
             <w:r>
-              <w:t xml:space="preserve">User logged in to </w:t>
+              <w:t>Visitor/User</w:t>
+            </w:r>
+            <w:r>
+              <w:t xml:space="preserve"> logged in to </w:t>
             </w:r>
             <w:r>
               <w:t>their CVGS account</w:t>
@@ -13758,7 +14594,13 @@
           </w:tcPr>
           <w:p>
             <w:r>
-              <w:t>1. User enters a search term or keyword into the sites search bar</w:t>
+              <w:t xml:space="preserve">1. </w:t>
+            </w:r>
+            <w:r>
+              <w:t>Visitor/User</w:t>
+            </w:r>
+            <w:r>
+              <w:t xml:space="preserve"> enters a search term or keyword into the sites search bar</w:t>
             </w:r>
           </w:p>
           <w:p/>
@@ -13897,7 +14739,10 @@
               <w:ind w:left="-120"/>
             </w:pPr>
             <w:r>
-              <w:t>User finds game via search</w:t>
+              <w:t>Visitor/User</w:t>
+            </w:r>
+            <w:r>
+              <w:t xml:space="preserve"> finds game via search</w:t>
             </w:r>
           </w:p>
         </w:tc>
@@ -13950,7 +14795,7 @@
               <w:ind w:left="-120"/>
             </w:pPr>
             <w:r>
-              <w:t xml:space="preserve">User </w:t>
+              <w:t xml:space="preserve">Visitor/User </w:t>
             </w:r>
             <w:r>
               <w:t>can try to search again.</w:t>
@@ -13972,40 +14817,6 @@
     </w:sectPr>
   </w:body>
 </w:document>
-</file>
-
-<file path=word/comments.xml><?xml version="1.0" encoding="utf-8"?>
-<w:comments xmlns:wpc="http://schemas.microsoft.com/office/word/2010/wordprocessingCanvas" xmlns:mc="http://schemas.openxmlformats.org/markup-compatibility/2006" xmlns:o="urn:schemas-microsoft-com:office:office" xmlns:r="http://schemas.openxmlformats.org/officeDocument/2006/relationships" xmlns:m="http://schemas.openxmlformats.org/officeDocument/2006/math" xmlns:v="urn:schemas-microsoft-com:vml" xmlns:wp14="http://schemas.microsoft.com/office/word/2010/wordprocessingDrawing" xmlns:wp="http://schemas.openxmlformats.org/drawingml/2006/wordprocessingDrawing" xmlns:w10="urn:schemas-microsoft-com:office:word" xmlns:w="http://schemas.openxmlformats.org/wordprocessingml/2006/main" xmlns:w14="http://schemas.microsoft.com/office/word/2010/wordml" xmlns:w15="http://schemas.microsoft.com/office/word/2012/wordml" xmlns:wpg="http://schemas.microsoft.com/office/word/2010/wordprocessingGroup" xmlns:wpi="http://schemas.microsoft.com/office/word/2010/wordprocessingInk" xmlns:wne="http://schemas.microsoft.com/office/word/2006/wordml" xmlns:wps="http://schemas.microsoft.com/office/word/2010/wordprocessingShape" mc:Ignorable="w14 w15 wp14">
-  <w:comment w:id="1" w:author="Steven Bulgin" w:date="2015-09-23T00:37:00Z" w:initials="">
-    <w:p>
-      <w:pPr>
-        <w:widowControl w:val="0"/>
-        <w:spacing w:line="240" w:lineRule="auto"/>
-      </w:pPr>
-      <w:r>
-        <w:t>Not done. Placeholder</w:t>
-      </w:r>
-    </w:p>
-  </w:comment>
-  <w:comment w:id="2" w:author="Steven Bulgin" w:date="2015-09-23T01:33:00Z" w:initials="">
-    <w:p>
-      <w:pPr>
-        <w:widowControl w:val="0"/>
-        <w:spacing w:line="240" w:lineRule="auto"/>
-      </w:pPr>
-      <w:r>
-        <w:t>Not done. Placeholder</w:t>
-      </w:r>
-    </w:p>
-  </w:comment>
-</w:comments>
-</file>
-
-<file path=word/commentsExtended.xml><?xml version="1.0" encoding="utf-8"?>
-<w15:commentsEx xmlns:wpc="http://schemas.microsoft.com/office/word/2010/wordprocessingCanvas" xmlns:mc="http://schemas.openxmlformats.org/markup-compatibility/2006" xmlns:o="urn:schemas-microsoft-com:office:office" xmlns:r="http://schemas.openxmlformats.org/officeDocument/2006/relationships" xmlns:m="http://schemas.openxmlformats.org/officeDocument/2006/math" xmlns:v="urn:schemas-microsoft-com:vml" xmlns:wp14="http://schemas.microsoft.com/office/word/2010/wordprocessingDrawing" xmlns:wp="http://schemas.openxmlformats.org/drawingml/2006/wordprocessingDrawing" xmlns:w10="urn:schemas-microsoft-com:office:word" xmlns:w="http://schemas.openxmlformats.org/wordprocessingml/2006/main" xmlns:w14="http://schemas.microsoft.com/office/word/2010/wordml" xmlns:w15="http://schemas.microsoft.com/office/word/2012/wordml" xmlns:wpg="http://schemas.microsoft.com/office/word/2010/wordprocessingGroup" xmlns:wpi="http://schemas.microsoft.com/office/word/2010/wordprocessingInk" xmlns:wne="http://schemas.microsoft.com/office/word/2006/wordml" xmlns:wps="http://schemas.microsoft.com/office/word/2010/wordprocessingShape" mc:Ignorable="w14 w15 wp14">
-  <w15:commentEx w15:paraId="1E6E3973" w15:done="0"/>
-  <w15:commentEx w15:paraId="059EA814" w15:done="0"/>
-</w15:commentsEx>
 </file>
 
 <file path=word/numbering.xml><?xml version="1.0" encoding="utf-8"?>

</xml_diff>

<commit_message>
ReUpdated Usecase Descriptions SB
</commit_message>
<xml_diff>
--- a/UseCaseDescriptions.docx
+++ b/UseCaseDescriptions.docx
@@ -3414,11 +3414,17 @@
           </w:tcPr>
           <w:p>
             <w:r>
+              <w:t>1.</w:t>
+            </w:r>
+            <w:r>
               <w:t>User clicks ‘Preferences’</w:t>
             </w:r>
           </w:p>
           <w:p/>
           <w:p>
+            <w:r>
+              <w:t>3.</w:t>
+            </w:r>
             <w:r>
               <w:t xml:space="preserve">User selects their </w:t>
             </w:r>
@@ -3459,7 +3465,10 @@
               <w:t xml:space="preserve">      </w:t>
             </w:r>
             <w:r>
-              <w:t>User is taken to the ‘Preferences’ page</w:t>
+              <w:t>2.U</w:t>
+            </w:r>
+            <w:r>
+              <w:t>ser is taken to the ‘Preferences’ page</w:t>
             </w:r>
           </w:p>
           <w:p>
@@ -3475,7 +3484,18 @@
               <w:ind w:left="-120" w:hanging="360"/>
             </w:pPr>
             <w:r>
-              <w:t xml:space="preserve">       System updated the </w:t>
+              <w:t xml:space="preserve">       </w:t>
+            </w:r>
+            <w:proofErr w:type="gramStart"/>
+            <w:r>
+              <w:t>4.</w:t>
+            </w:r>
+            <w:r>
+              <w:t>System</w:t>
+            </w:r>
+            <w:proofErr w:type="gramEnd"/>
+            <w:r>
+              <w:t xml:space="preserve"> updated the </w:t>
             </w:r>
             <w:r>
               <w:t>preferred</w:t>
@@ -3494,7 +3514,13 @@
               <w:ind w:left="-120" w:hanging="360"/>
             </w:pPr>
             <w:r>
-              <w:t xml:space="preserve">       Return the user to the Home screen </w:t>
+              <w:t xml:space="preserve">       </w:t>
+            </w:r>
+            <w:r>
+              <w:t>5.</w:t>
+            </w:r>
+            <w:r>
+              <w:t xml:space="preserve">Return the user to the Home screen </w:t>
             </w:r>
           </w:p>
           <w:p>
@@ -3562,7 +3588,15 @@
               <w:ind w:left="-120"/>
             </w:pPr>
             <w:r>
-              <w:t xml:space="preserve"> User remains on the ‘Home’ screen</w:t>
+              <w:t xml:space="preserve"> </w:t>
+            </w:r>
+            <w:r>
+              <w:t>2.1</w:t>
+            </w:r>
+            <w:bookmarkStart w:id="0" w:name="_GoBack"/>
+            <w:bookmarkEnd w:id="0"/>
+            <w:r>
+              <w:t>User remains on the ‘Home’ screen</w:t>
             </w:r>
           </w:p>
         </w:tc>
@@ -7908,19 +7942,7 @@
               <w:ind w:left="-120"/>
             </w:pPr>
             <w:r>
-              <w:t>User</w:t>
-            </w:r>
-            <w:r>
-              <w:t xml:space="preserve">/Visitor views </w:t>
-            </w:r>
-            <w:r>
-              <w:t xml:space="preserve">game </w:t>
-            </w:r>
-            <w:r>
-              <w:t xml:space="preserve">reviews </w:t>
-            </w:r>
-            <w:r>
-              <w:t>on website.</w:t>
+              <w:t>User/Visitor views game reviews on website.</w:t>
             </w:r>
           </w:p>
         </w:tc>
@@ -13720,13 +13742,8 @@
             <w:pPr>
               <w:ind w:left="-120"/>
             </w:pPr>
-            <w:bookmarkStart w:id="0" w:name="_GoBack"/>
-            <w:r>
-              <w:t>Visit</w:t>
-            </w:r>
-            <w:bookmarkEnd w:id="0"/>
-            <w:r>
-              <w:t>or/User</w:t>
+            <w:r>
+              <w:t>Visitor/User</w:t>
             </w:r>
             <w:r>
               <w:t xml:space="preserve"> views the details of a game</w:t>

</xml_diff>